<commit_message>
PP1 Report Work Split up
</commit_message>
<xml_diff>
--- a/PP1 Report/PP1 project report guidelines2015.docx
+++ b/PP1 Report/PP1 project report guidelines2015.docx
@@ -126,29 +126,29 @@
         <w:tblStyle w:val="TableGrid"/>
         <w:tblW w:w="3402" w:type="dxa"/>
         <w:jc w:val="left"/>
-        <w:tblInd w:w="1809" w:type="dxa"/>
+        <w:tblInd w:w="1804" w:type="dxa"/>
         <w:tblCellMar>
           <w:top w:w="0" w:type="dxa"/>
-          <w:left w:w="108" w:type="dxa"/>
+          <w:left w:w="103" w:type="dxa"/>
           <w:bottom w:w="0" w:type="dxa"/>
           <w:right w:w="108" w:type="dxa"/>
         </w:tblCellMar>
         <w:tblLook w:firstRow="1" w:noVBand="1" w:lastRow="0" w:firstColumn="1" w:lastColumn="0" w:noHBand="0" w:val="04a0"/>
       </w:tblPr>
       <w:tblGrid>
-        <w:gridCol w:w="1382"/>
+        <w:gridCol w:w="1381"/>
         <w:gridCol w:w="1027"/>
-        <w:gridCol w:w="993"/>
+        <w:gridCol w:w="994"/>
       </w:tblGrid>
       <w:tr>
         <w:trPr/>
         <w:tc>
           <w:tcPr>
-            <w:tcW w:w="1382" w:type="dxa"/>
+            <w:tcW w:w="1381" w:type="dxa"/>
             <w:tcBorders/>
             <w:shd w:fill="auto" w:val="clear"/>
             <w:tcMar>
-              <w:left w:w="108" w:type="dxa"/>
+              <w:left w:w="103" w:type="dxa"/>
             </w:tcMar>
           </w:tcPr>
           <w:p>
@@ -172,12 +172,12 @@
         </w:tc>
         <w:tc>
           <w:tcPr>
-            <w:tcW w:w="2020" w:type="dxa"/>
+            <w:tcW w:w="2021" w:type="dxa"/>
             <w:gridSpan w:val="2"/>
             <w:tcBorders/>
             <w:shd w:fill="auto" w:val="clear"/>
             <w:tcMar>
-              <w:left w:w="108" w:type="dxa"/>
+              <w:left w:w="103" w:type="dxa"/>
             </w:tcMar>
           </w:tcPr>
           <w:p>
@@ -204,11 +204,11 @@
         <w:trPr/>
         <w:tc>
           <w:tcPr>
-            <w:tcW w:w="1382" w:type="dxa"/>
+            <w:tcW w:w="1381" w:type="dxa"/>
             <w:tcBorders/>
             <w:shd w:fill="auto" w:val="clear"/>
             <w:tcMar>
-              <w:left w:w="108" w:type="dxa"/>
+              <w:left w:w="103" w:type="dxa"/>
             </w:tcMar>
           </w:tcPr>
           <w:p>
@@ -234,7 +234,7 @@
             <w:tcBorders/>
             <w:shd w:fill="auto" w:val="clear"/>
             <w:tcMar>
-              <w:left w:w="108" w:type="dxa"/>
+              <w:left w:w="103" w:type="dxa"/>
             </w:tcMar>
           </w:tcPr>
           <w:p>
@@ -257,11 +257,11 @@
         </w:tc>
         <w:tc>
           <w:tcPr>
-            <w:tcW w:w="993" w:type="dxa"/>
+            <w:tcW w:w="994" w:type="dxa"/>
             <w:tcBorders/>
             <w:shd w:fill="auto" w:val="clear"/>
             <w:tcMar>
-              <w:left w:w="108" w:type="dxa"/>
+              <w:left w:w="103" w:type="dxa"/>
             </w:tcMar>
           </w:tcPr>
           <w:p>
@@ -287,11 +287,11 @@
         <w:trPr/>
         <w:tc>
           <w:tcPr>
-            <w:tcW w:w="1382" w:type="dxa"/>
+            <w:tcW w:w="1381" w:type="dxa"/>
             <w:tcBorders/>
             <w:shd w:fill="auto" w:val="clear"/>
             <w:tcMar>
-              <w:left w:w="108" w:type="dxa"/>
+              <w:left w:w="103" w:type="dxa"/>
             </w:tcMar>
           </w:tcPr>
           <w:p>
@@ -318,7 +318,7 @@
             <w:tcBorders/>
             <w:shd w:fill="auto" w:val="clear"/>
             <w:tcMar>
-              <w:left w:w="108" w:type="dxa"/>
+              <w:left w:w="103" w:type="dxa"/>
             </w:tcMar>
           </w:tcPr>
           <w:p>
@@ -341,11 +341,11 @@
         </w:tc>
         <w:tc>
           <w:tcPr>
-            <w:tcW w:w="993" w:type="dxa"/>
+            <w:tcW w:w="994" w:type="dxa"/>
             <w:tcBorders/>
             <w:shd w:fill="auto" w:val="clear"/>
             <w:tcMar>
-              <w:left w:w="108" w:type="dxa"/>
+              <w:left w:w="103" w:type="dxa"/>
             </w:tcMar>
           </w:tcPr>
           <w:p>
@@ -371,11 +371,11 @@
         <w:trPr/>
         <w:tc>
           <w:tcPr>
-            <w:tcW w:w="1382" w:type="dxa"/>
+            <w:tcW w:w="1381" w:type="dxa"/>
             <w:tcBorders/>
             <w:shd w:fill="auto" w:val="clear"/>
             <w:tcMar>
-              <w:left w:w="108" w:type="dxa"/>
+              <w:left w:w="103" w:type="dxa"/>
             </w:tcMar>
           </w:tcPr>
           <w:p>
@@ -402,7 +402,7 @@
             <w:tcBorders/>
             <w:shd w:fill="auto" w:val="clear"/>
             <w:tcMar>
-              <w:left w:w="108" w:type="dxa"/>
+              <w:left w:w="103" w:type="dxa"/>
             </w:tcMar>
           </w:tcPr>
           <w:p>
@@ -425,11 +425,11 @@
         </w:tc>
         <w:tc>
           <w:tcPr>
-            <w:tcW w:w="993" w:type="dxa"/>
+            <w:tcW w:w="994" w:type="dxa"/>
             <w:tcBorders/>
             <w:shd w:fill="auto" w:val="clear"/>
             <w:tcMar>
-              <w:left w:w="108" w:type="dxa"/>
+              <w:left w:w="103" w:type="dxa"/>
             </w:tcMar>
           </w:tcPr>
           <w:p>
@@ -455,11 +455,11 @@
         <w:trPr/>
         <w:tc>
           <w:tcPr>
-            <w:tcW w:w="1382" w:type="dxa"/>
+            <w:tcW w:w="1381" w:type="dxa"/>
             <w:tcBorders/>
             <w:shd w:fill="auto" w:val="clear"/>
             <w:tcMar>
-              <w:left w:w="108" w:type="dxa"/>
+              <w:left w:w="103" w:type="dxa"/>
             </w:tcMar>
           </w:tcPr>
           <w:p>
@@ -486,7 +486,7 @@
             <w:tcBorders/>
             <w:shd w:fill="auto" w:val="clear"/>
             <w:tcMar>
-              <w:left w:w="108" w:type="dxa"/>
+              <w:left w:w="103" w:type="dxa"/>
             </w:tcMar>
           </w:tcPr>
           <w:p>
@@ -509,11 +509,11 @@
         </w:tc>
         <w:tc>
           <w:tcPr>
-            <w:tcW w:w="993" w:type="dxa"/>
+            <w:tcW w:w="994" w:type="dxa"/>
             <w:tcBorders/>
             <w:shd w:fill="auto" w:val="clear"/>
             <w:tcMar>
-              <w:left w:w="108" w:type="dxa"/>
+              <w:left w:w="103" w:type="dxa"/>
             </w:tcMar>
           </w:tcPr>
           <w:p>
@@ -539,11 +539,11 @@
         <w:trPr/>
         <w:tc>
           <w:tcPr>
-            <w:tcW w:w="1382" w:type="dxa"/>
+            <w:tcW w:w="1381" w:type="dxa"/>
             <w:tcBorders/>
             <w:shd w:fill="auto" w:val="clear"/>
             <w:tcMar>
-              <w:left w:w="108" w:type="dxa"/>
+              <w:left w:w="103" w:type="dxa"/>
             </w:tcMar>
           </w:tcPr>
           <w:p>
@@ -570,7 +570,7 @@
             <w:tcBorders/>
             <w:shd w:fill="auto" w:val="clear"/>
             <w:tcMar>
-              <w:left w:w="108" w:type="dxa"/>
+              <w:left w:w="103" w:type="dxa"/>
             </w:tcMar>
           </w:tcPr>
           <w:p>
@@ -593,11 +593,11 @@
         </w:tc>
         <w:tc>
           <w:tcPr>
-            <w:tcW w:w="993" w:type="dxa"/>
+            <w:tcW w:w="994" w:type="dxa"/>
             <w:tcBorders/>
             <w:shd w:fill="auto" w:val="clear"/>
             <w:tcMar>
-              <w:left w:w="108" w:type="dxa"/>
+              <w:left w:w="103" w:type="dxa"/>
             </w:tcMar>
           </w:tcPr>
           <w:p>
@@ -799,10 +799,10 @@
         <w:tblStyle w:val="TableGrid"/>
         <w:tblW w:w="7128" w:type="dxa"/>
         <w:jc w:val="left"/>
-        <w:tblInd w:w="933" w:type="dxa"/>
+        <w:tblInd w:w="928" w:type="dxa"/>
         <w:tblCellMar>
           <w:top w:w="0" w:type="dxa"/>
-          <w:left w:w="108" w:type="dxa"/>
+          <w:left w:w="103" w:type="dxa"/>
           <w:bottom w:w="0" w:type="dxa"/>
           <w:right w:w="108" w:type="dxa"/>
         </w:tblCellMar>
@@ -820,7 +820,7 @@
             <w:tcBorders/>
             <w:shd w:fill="auto" w:val="clear"/>
             <w:tcMar>
-              <w:left w:w="108" w:type="dxa"/>
+              <w:left w:w="103" w:type="dxa"/>
             </w:tcMar>
           </w:tcPr>
           <w:p>
@@ -851,7 +851,7 @@
             <w:tcBorders/>
             <w:shd w:fill="auto" w:val="clear"/>
             <w:tcMar>
-              <w:left w:w="108" w:type="dxa"/>
+              <w:left w:w="103" w:type="dxa"/>
             </w:tcMar>
           </w:tcPr>
           <w:p>
@@ -888,7 +888,7 @@
             <w:tcBorders/>
             <w:shd w:fill="auto" w:val="clear"/>
             <w:tcMar>
-              <w:left w:w="108" w:type="dxa"/>
+              <w:left w:w="103" w:type="dxa"/>
             </w:tcMar>
           </w:tcPr>
           <w:p>
@@ -968,7 +968,7 @@
             <w:tcBorders/>
             <w:shd w:fill="auto" w:val="clear"/>
             <w:tcMar>
-              <w:left w:w="108" w:type="dxa"/>
+              <w:left w:w="103" w:type="dxa"/>
             </w:tcMar>
           </w:tcPr>
           <w:p>
@@ -1007,7 +1007,7 @@
             <w:tcBorders/>
             <w:shd w:fill="auto" w:val="clear"/>
             <w:tcMar>
-              <w:left w:w="108" w:type="dxa"/>
+              <w:left w:w="103" w:type="dxa"/>
             </w:tcMar>
           </w:tcPr>
           <w:p>
@@ -1117,7 +1117,7 @@
             <w:tcBorders/>
             <w:shd w:fill="auto" w:val="clear"/>
             <w:tcMar>
-              <w:left w:w="108" w:type="dxa"/>
+              <w:left w:w="103" w:type="dxa"/>
             </w:tcMar>
           </w:tcPr>
           <w:p>
@@ -1172,7 +1172,7 @@
             <w:tcBorders/>
             <w:shd w:fill="auto" w:val="clear"/>
             <w:tcMar>
-              <w:left w:w="108" w:type="dxa"/>
+              <w:left w:w="103" w:type="dxa"/>
             </w:tcMar>
           </w:tcPr>
           <w:p>
@@ -1232,7 +1232,7 @@
             <w:tcBorders/>
             <w:shd w:fill="auto" w:val="clear"/>
             <w:tcMar>
-              <w:left w:w="108" w:type="dxa"/>
+              <w:left w:w="103" w:type="dxa"/>
             </w:tcMar>
           </w:tcPr>
           <w:p>
@@ -1462,6 +1462,7 @@
         <w:rPr>
           <w:rFonts w:cs="Times New Roman" w:ascii="Times New Roman" w:hAnsi="Times New Roman"/>
           <w:sz w:val="24"/>
+          <w:highlight w:val="yellow"/>
         </w:rPr>
         <w:t>Overview</w:t>
       </w:r>
@@ -1476,16 +1477,25 @@
         <w:spacing w:before="0" w:after="0"/>
         <w:contextualSpacing/>
         <w:rPr>
-          <w:rFonts w:ascii="Times New Roman" w:hAnsi="Times New Roman" w:cs="Times New Roman"/>
-          <w:sz w:val="24"/>
-        </w:rPr>
-      </w:pPr>
-      <w:r>
-        <w:rPr>
-          <w:rFonts w:cs="Times New Roman" w:ascii="Times New Roman" w:hAnsi="Times New Roman"/>
-          <w:sz w:val="24"/>
-        </w:rPr>
-        <w:t>Motivation</w:t>
+          <w:rFonts w:asciiTheme="minorHAnsi" w:cstheme="minorBidi" w:eastAsiaTheme="minorHAnsi" w:hAnsiTheme="minorHAnsi"/>
+          <w:highlight w:val="yellow"/>
+        </w:rPr>
+      </w:pPr>
+      <w:r>
+        <w:rPr>
+          <w:rFonts w:cs="Times New Roman" w:ascii="Times New Roman" w:hAnsi="Times New Roman"/>
+          <w:sz w:val="24"/>
+          <w:highlight w:val="yellow"/>
+        </w:rPr>
+        <w:t xml:space="preserve">Motivation </w:t>
+      </w:r>
+      <w:r>
+        <w:rPr>
+          <w:rFonts w:cs="Times New Roman" w:ascii="Times New Roman" w:hAnsi="Times New Roman"/>
+          <w:sz w:val="24"/>
+          <w:highlight w:val="yellow"/>
+        </w:rPr>
+        <w:t>[DONE]</w:t>
       </w:r>
     </w:p>
     <w:p>
@@ -1498,16 +1508,17 @@
         <w:spacing w:before="0" w:after="0"/>
         <w:contextualSpacing/>
         <w:rPr>
-          <w:rFonts w:ascii="Times New Roman" w:hAnsi="Times New Roman" w:cs="Times New Roman"/>
-          <w:sz w:val="24"/>
-        </w:rPr>
-      </w:pPr>
-      <w:r>
-        <w:rPr>
-          <w:rFonts w:cs="Times New Roman" w:ascii="Times New Roman" w:hAnsi="Times New Roman"/>
-          <w:sz w:val="24"/>
-        </w:rPr>
-        <w:t>Objective</w:t>
+          <w:rFonts w:asciiTheme="minorHAnsi" w:cstheme="minorBidi" w:eastAsiaTheme="minorHAnsi" w:hAnsiTheme="minorHAnsi"/>
+          <w:highlight w:val="yellow"/>
+        </w:rPr>
+      </w:pPr>
+      <w:r>
+        <w:rPr>
+          <w:rFonts w:cs="Times New Roman" w:ascii="Times New Roman" w:hAnsi="Times New Roman"/>
+          <w:sz w:val="24"/>
+          <w:highlight w:val="yellow"/>
+        </w:rPr>
+        <w:t>Objective ?</w:t>
       </w:r>
     </w:p>
     <w:p>
@@ -1520,16 +1531,17 @@
         <w:spacing w:before="0" w:after="0"/>
         <w:contextualSpacing/>
         <w:rPr>
-          <w:rFonts w:ascii="Times New Roman" w:hAnsi="Times New Roman" w:cs="Times New Roman"/>
-          <w:sz w:val="24"/>
-        </w:rPr>
-      </w:pPr>
-      <w:r>
-        <w:rPr>
-          <w:rFonts w:cs="Times New Roman" w:ascii="Times New Roman" w:hAnsi="Times New Roman"/>
-          <w:sz w:val="24"/>
-        </w:rPr>
-        <w:t>Scope</w:t>
+          <w:rFonts w:asciiTheme="minorHAnsi" w:cstheme="minorBidi" w:eastAsiaTheme="minorHAnsi" w:hAnsiTheme="minorHAnsi"/>
+          <w:highlight w:val="yellow"/>
+        </w:rPr>
+      </w:pPr>
+      <w:r>
+        <w:rPr>
+          <w:rFonts w:cs="Times New Roman" w:ascii="Times New Roman" w:hAnsi="Times New Roman"/>
+          <w:sz w:val="24"/>
+          <w:highlight w:val="yellow"/>
+        </w:rPr>
+        <w:t>Scope ?</w:t>
       </w:r>
     </w:p>
     <w:p>
@@ -1542,16 +1554,25 @@
         <w:spacing w:before="0" w:after="0"/>
         <w:contextualSpacing/>
         <w:rPr>
-          <w:rFonts w:ascii="Times New Roman" w:hAnsi="Times New Roman" w:cs="Times New Roman"/>
-          <w:sz w:val="24"/>
-        </w:rPr>
-      </w:pPr>
-      <w:r>
-        <w:rPr>
-          <w:rFonts w:cs="Times New Roman" w:ascii="Times New Roman" w:hAnsi="Times New Roman"/>
-          <w:sz w:val="24"/>
-        </w:rPr>
-        <w:t>Existing System</w:t>
+          <w:rFonts w:asciiTheme="minorHAnsi" w:cstheme="minorBidi" w:eastAsiaTheme="minorHAnsi" w:hAnsiTheme="minorHAnsi"/>
+          <w:highlight w:val="yellow"/>
+        </w:rPr>
+      </w:pPr>
+      <w:r>
+        <w:rPr>
+          <w:rFonts w:cs="Times New Roman" w:ascii="Times New Roman" w:hAnsi="Times New Roman"/>
+          <w:sz w:val="24"/>
+          <w:highlight w:val="yellow"/>
+        </w:rPr>
+        <w:t xml:space="preserve">Existing System ? </w:t>
+      </w:r>
+      <w:r>
+        <w:rPr>
+          <w:rFonts w:cs="Times New Roman" w:ascii="Times New Roman" w:hAnsi="Times New Roman"/>
+          <w:sz w:val="24"/>
+          <w:highlight w:val="yellow"/>
+        </w:rPr>
+        <w:t>=&gt; Challenges?</w:t>
       </w:r>
     </w:p>
     <w:p>
@@ -1564,16 +1585,25 @@
         <w:spacing w:before="0" w:after="0"/>
         <w:contextualSpacing/>
         <w:rPr>
-          <w:rFonts w:ascii="Times New Roman" w:hAnsi="Times New Roman" w:cs="Times New Roman"/>
-          <w:sz w:val="24"/>
-        </w:rPr>
-      </w:pPr>
-      <w:r>
-        <w:rPr>
-          <w:rFonts w:cs="Times New Roman" w:ascii="Times New Roman" w:hAnsi="Times New Roman"/>
-          <w:sz w:val="24"/>
-        </w:rPr>
-        <w:t>Proposed System</w:t>
+          <w:rFonts w:asciiTheme="minorHAnsi" w:cstheme="minorBidi" w:eastAsiaTheme="minorHAnsi" w:hAnsiTheme="minorHAnsi"/>
+          <w:highlight w:val="yellow"/>
+        </w:rPr>
+      </w:pPr>
+      <w:r>
+        <w:rPr>
+          <w:rFonts w:cs="Times New Roman" w:ascii="Times New Roman" w:hAnsi="Times New Roman"/>
+          <w:sz w:val="24"/>
+          <w:highlight w:val="yellow"/>
+        </w:rPr>
+        <w:t>Proposed System ?  →</w:t>
+      </w:r>
+      <w:r>
+        <w:rPr>
+          <w:rFonts w:cs="Times New Roman" w:ascii="Times New Roman" w:hAnsi="Times New Roman"/>
+          <w:sz w:val="24"/>
+          <w:highlight w:val="yellow"/>
+        </w:rPr>
+        <w:t xml:space="preserve"> What's new?</w:t>
       </w:r>
     </w:p>
     <w:p>
@@ -1586,16 +1616,17 @@
         <w:spacing w:before="0" w:after="0"/>
         <w:contextualSpacing/>
         <w:rPr>
-          <w:rFonts w:ascii="Times New Roman" w:hAnsi="Times New Roman" w:cs="Times New Roman"/>
-          <w:sz w:val="24"/>
-        </w:rPr>
-      </w:pPr>
-      <w:r>
-        <w:rPr>
-          <w:rFonts w:cs="Times New Roman" w:ascii="Times New Roman" w:hAnsi="Times New Roman"/>
-          <w:sz w:val="24"/>
-        </w:rPr>
-        <w:t>Work Plan</w:t>
+          <w:rFonts w:asciiTheme="minorHAnsi" w:cstheme="minorBidi" w:eastAsiaTheme="minorHAnsi" w:hAnsiTheme="minorHAnsi"/>
+          <w:highlight w:val="red"/>
+        </w:rPr>
+      </w:pPr>
+      <w:r>
+        <w:rPr>
+          <w:rFonts w:cs="Times New Roman" w:ascii="Times New Roman" w:hAnsi="Times New Roman"/>
+          <w:sz w:val="24"/>
+          <w:highlight w:val="red"/>
+        </w:rPr>
+        <w:t xml:space="preserve">Work Plan </w:t>
       </w:r>
     </w:p>
     <w:p>
@@ -1710,6 +1741,7 @@
         <w:rPr>
           <w:rFonts w:cs="Times New Roman" w:ascii="Times New Roman" w:hAnsi="Times New Roman"/>
           <w:sz w:val="24"/>
+          <w:highlight w:val="yellow"/>
         </w:rPr>
         <w:t>Functional Requirements</w:t>
       </w:r>
@@ -1724,16 +1756,17 @@
         <w:spacing w:before="0" w:after="0"/>
         <w:contextualSpacing/>
         <w:rPr>
-          <w:rFonts w:ascii="Times New Roman" w:hAnsi="Times New Roman" w:cs="Times New Roman"/>
-          <w:sz w:val="24"/>
-        </w:rPr>
-      </w:pPr>
-      <w:r>
-        <w:rPr>
-          <w:rFonts w:cs="Times New Roman" w:ascii="Times New Roman" w:hAnsi="Times New Roman"/>
-          <w:sz w:val="24"/>
-        </w:rPr>
-        <w:t>Non-functional Requirements</w:t>
+          <w:rFonts w:asciiTheme="minorHAnsi" w:cstheme="minorBidi" w:eastAsiaTheme="minorHAnsi" w:hAnsiTheme="minorHAnsi"/>
+          <w:highlight w:val="yellow"/>
+        </w:rPr>
+      </w:pPr>
+      <w:r>
+        <w:rPr>
+          <w:rFonts w:cs="Times New Roman" w:ascii="Times New Roman" w:hAnsi="Times New Roman"/>
+          <w:sz w:val="24"/>
+          <w:highlight w:val="yellow"/>
+        </w:rPr>
+        <w:t xml:space="preserve">Non-functional Requirements </w:t>
       </w:r>
     </w:p>
     <w:p>
@@ -1745,17 +1778,29 @@
         </w:numPr>
         <w:spacing w:before="0" w:after="0"/>
         <w:contextualSpacing/>
-        <w:rPr>
-          <w:rFonts w:ascii="Times New Roman" w:hAnsi="Times New Roman" w:cs="Times New Roman"/>
-          <w:sz w:val="24"/>
-        </w:rPr>
-      </w:pPr>
-      <w:r>
-        <w:rPr>
-          <w:rFonts w:cs="Times New Roman" w:ascii="Times New Roman" w:hAnsi="Times New Roman"/>
+        <w:rPr/>
+      </w:pPr>
+      <w:r>
+        <w:rPr>
+          <w:rFonts w:cs="Times New Roman" w:ascii="Times New Roman" w:hAnsi="Times New Roman"/>
+          <w:strike/>
           <w:sz w:val="24"/>
         </w:rPr>
         <w:t>Hardware Requirements</w:t>
+      </w:r>
+      <w:r>
+        <w:rPr>
+          <w:rFonts w:cs="Times New Roman" w:ascii="Times New Roman" w:hAnsi="Times New Roman"/>
+          <w:sz w:val="24"/>
+        </w:rPr>
+        <w:t xml:space="preserve"> </w:t>
+      </w:r>
+      <w:r>
+        <w:rPr>
+          <w:rFonts w:cs="Times New Roman" w:ascii="Times New Roman" w:hAnsi="Times New Roman"/>
+          <w:sz w:val="24"/>
+        </w:rPr>
+        <w:t>[NOT THERE]</w:t>
       </w:r>
     </w:p>
     <w:p>
@@ -1787,16 +1832,25 @@
         <w:spacing w:before="0" w:after="0"/>
         <w:contextualSpacing/>
         <w:rPr>
-          <w:rFonts w:ascii="Times New Roman" w:hAnsi="Times New Roman" w:cs="Times New Roman"/>
-          <w:sz w:val="24"/>
-        </w:rPr>
-      </w:pPr>
-      <w:r>
-        <w:rPr>
-          <w:rFonts w:cs="Times New Roman" w:ascii="Times New Roman" w:hAnsi="Times New Roman"/>
-          <w:sz w:val="24"/>
-        </w:rPr>
-        <w:t>Software Requirements</w:t>
+          <w:rFonts w:asciiTheme="minorHAnsi" w:cstheme="minorBidi" w:eastAsiaTheme="minorHAnsi" w:hAnsiTheme="minorHAnsi"/>
+          <w:highlight w:val="yellow"/>
+        </w:rPr>
+      </w:pPr>
+      <w:r>
+        <w:rPr>
+          <w:rFonts w:cs="Times New Roman" w:ascii="Times New Roman" w:hAnsi="Times New Roman"/>
+          <w:sz w:val="24"/>
+          <w:highlight w:val="yellow"/>
+        </w:rPr>
+        <w:t xml:space="preserve">Software Requirements </w:t>
+      </w:r>
+      <w:r>
+        <w:rPr>
+          <w:rFonts w:cs="Times New Roman" w:ascii="Times New Roman" w:hAnsi="Times New Roman"/>
+          <w:sz w:val="24"/>
+          <w:highlight w:val="yellow"/>
+        </w:rPr>
+        <w:t>[DONE]</w:t>
       </w:r>
     </w:p>
     <w:p>
@@ -1808,17 +1862,22 @@
         </w:numPr>
         <w:spacing w:before="0" w:after="0"/>
         <w:contextualSpacing/>
-        <w:rPr>
-          <w:rFonts w:ascii="Times New Roman" w:hAnsi="Times New Roman" w:cs="Times New Roman"/>
-          <w:sz w:val="24"/>
-        </w:rPr>
-      </w:pPr>
-      <w:r>
-        <w:rPr>
-          <w:rFonts w:cs="Times New Roman" w:ascii="Times New Roman" w:hAnsi="Times New Roman"/>
-          <w:sz w:val="24"/>
-        </w:rPr>
-        <w:t>Cost Estimates</w:t>
+        <w:rPr/>
+      </w:pPr>
+      <w:r>
+        <w:rPr>
+          <w:rFonts w:cs="Times New Roman" w:ascii="Times New Roman" w:hAnsi="Times New Roman"/>
+          <w:strike/>
+          <w:sz w:val="24"/>
+        </w:rPr>
+        <w:t xml:space="preserve">Cost Estimates </w:t>
+      </w:r>
+      <w:r>
+        <w:rPr>
+          <w:rFonts w:cs="Times New Roman" w:ascii="Times New Roman" w:hAnsi="Times New Roman"/>
+          <w:sz w:val="24"/>
+        </w:rPr>
+        <w:t>[NOT THERE AS OF NOW?]</w:t>
       </w:r>
     </w:p>
     <w:p>
@@ -1856,19 +1915,28 @@
         <w:spacing w:before="0" w:after="0"/>
         <w:contextualSpacing/>
         <w:rPr>
-          <w:rFonts w:ascii="Times New Roman" w:hAnsi="Times New Roman" w:cs="Times New Roman"/>
-          <w:b/>
-          <w:b/>
-          <w:sz w:val="24"/>
-        </w:rPr>
-      </w:pPr>
-      <w:r>
-        <w:rPr>
-          <w:rFonts w:cs="Times New Roman" w:ascii="Times New Roman" w:hAnsi="Times New Roman"/>
-          <w:b/>
-          <w:sz w:val="24"/>
-        </w:rPr>
-        <w:t>Design</w:t>
+          <w:rFonts w:asciiTheme="minorHAnsi" w:cstheme="minorBidi" w:eastAsiaTheme="minorHAnsi" w:hAnsiTheme="minorHAnsi"/>
+          <w:highlight w:val="yellow"/>
+        </w:rPr>
+      </w:pPr>
+      <w:r>
+        <w:rPr>
+          <w:rFonts w:cs="Times New Roman" w:ascii="Times New Roman" w:hAnsi="Times New Roman"/>
+          <w:b/>
+          <w:sz w:val="24"/>
+          <w:highlight w:val="yellow"/>
+        </w:rPr>
+        <w:t xml:space="preserve">Design </w:t>
+        <w:tab/>
+      </w:r>
+      <w:r>
+        <w:rPr>
+          <w:rFonts w:cs="Times New Roman" w:ascii="Times New Roman" w:hAnsi="Times New Roman"/>
+          <w:b/>
+          <w:sz w:val="24"/>
+          <w:highlight w:val="yellow"/>
+        </w:rPr>
+        <w:t>[done]</w:t>
       </w:r>
     </w:p>
     <w:p>
@@ -1889,6 +1957,7 @@
         <w:rPr>
           <w:rFonts w:cs="Times New Roman" w:ascii="Times New Roman" w:hAnsi="Times New Roman"/>
           <w:sz w:val="24"/>
+          <w:highlight w:val="yellow"/>
         </w:rPr>
         <w:t>High Level Design</w:t>
       </w:r>
@@ -1911,6 +1980,7 @@
         <w:rPr>
           <w:rFonts w:cs="Times New Roman" w:ascii="Times New Roman" w:hAnsi="Times New Roman"/>
           <w:sz w:val="24"/>
+          <w:highlight w:val="yellow"/>
         </w:rPr>
         <w:t>System Architecture</w:t>
       </w:r>
@@ -1933,6 +2003,7 @@
         <w:rPr>
           <w:rFonts w:cs="Times New Roman" w:ascii="Times New Roman" w:hAnsi="Times New Roman"/>
           <w:sz w:val="24"/>
+          <w:highlight w:val="yellow"/>
         </w:rPr>
         <w:t>Abstract specification of Sub-systems</w:t>
       </w:r>
@@ -1955,6 +2026,7 @@
         <w:rPr>
           <w:rFonts w:cs="Times New Roman" w:ascii="Times New Roman" w:hAnsi="Times New Roman"/>
           <w:sz w:val="24"/>
+          <w:highlight w:val="yellow"/>
         </w:rPr>
         <w:t>Interface Design</w:t>
       </w:r>
@@ -1977,6 +2049,7 @@
         <w:rPr>
           <w:rFonts w:cs="Times New Roman" w:ascii="Times New Roman" w:hAnsi="Times New Roman"/>
           <w:sz w:val="24"/>
+          <w:highlight w:val="yellow"/>
         </w:rPr>
         <w:t>Methodology</w:t>
       </w:r>
@@ -2002,6 +2075,7 @@
           <w:rFonts w:cs="Times New Roman" w:ascii="Times New Roman" w:hAnsi="Times New Roman"/>
           <w:b/>
           <w:sz w:val="24"/>
+          <w:highlight w:val="yellow"/>
         </w:rPr>
         <w:t>Conclusion And Future Enhancements</w:t>
       </w:r>
@@ -2024,6 +2098,7 @@
         <w:rPr>
           <w:rFonts w:cs="Times New Roman" w:ascii="Times New Roman" w:hAnsi="Times New Roman"/>
           <w:sz w:val="24"/>
+          <w:highlight w:val="yellow"/>
         </w:rPr>
         <w:t>Conclusion</w:t>
       </w:r>
@@ -2038,16 +2113,25 @@
         <w:spacing w:lineRule="auto" w:line="360" w:before="0" w:after="0"/>
         <w:contextualSpacing/>
         <w:rPr>
-          <w:rFonts w:ascii="Times New Roman" w:hAnsi="Times New Roman" w:cs="Times New Roman"/>
-          <w:sz w:val="24"/>
-        </w:rPr>
-      </w:pPr>
-      <w:r>
-        <w:rPr>
-          <w:rFonts w:cs="Times New Roman" w:ascii="Times New Roman" w:hAnsi="Times New Roman"/>
-          <w:sz w:val="24"/>
+          <w:rFonts w:asciiTheme="minorHAnsi" w:cstheme="minorBidi" w:eastAsiaTheme="minorHAnsi" w:hAnsiTheme="minorHAnsi"/>
+          <w:highlight w:val="yellow"/>
+        </w:rPr>
+      </w:pPr>
+      <w:r>
+        <w:rPr>
+          <w:rFonts w:cs="Times New Roman" w:ascii="Times New Roman" w:hAnsi="Times New Roman"/>
+          <w:sz w:val="24"/>
+          <w:highlight w:val="yellow"/>
         </w:rPr>
         <w:t>Future Work</w:t>
+      </w:r>
+      <w:r>
+        <w:rPr>
+          <w:rFonts w:cs="Times New Roman" w:ascii="Times New Roman" w:hAnsi="Times New Roman"/>
+          <w:sz w:val="24"/>
+          <w:highlight w:val="yellow"/>
+        </w:rPr>
+        <w:t xml:space="preserve"> → Image processing and audio </w:t>
       </w:r>
     </w:p>
     <w:p>
@@ -2101,7 +2185,7 @@
           <w:sz w:val="24"/>
         </w:rPr>
       </w:pPr>
-      <w:bookmarkStart w:id="2" w:name="__DdeLink__473_1495050829"/>
+      <w:bookmarkStart w:id="2" w:name="__DdeLink__473_149505082922"/>
       <w:bookmarkEnd w:id="2"/>
       <w:r>
         <w:rPr>
@@ -3014,7 +3098,7 @@
       <w:r>
         <w:rPr/>
         <w:drawing>
-          <wp:inline distT="0" distB="0" distL="0" distR="1270">
+          <wp:inline distT="0" distB="0" distL="0" distR="0">
             <wp:extent cx="608965" cy="823595"/>
             <wp:effectExtent l="0" t="0" r="0" b="0"/>
             <wp:docPr id="1" name="Picture 1" descr="http://upload.wikimedia.org/wikipedia/en/6/6f/Vtu.jpeg"/>
@@ -3331,7 +3415,7 @@
         <w:tblInd w:w="720" w:type="dxa"/>
         <w:tblCellMar>
           <w:top w:w="0" w:type="dxa"/>
-          <w:left w:w="108" w:type="dxa"/>
+          <w:left w:w="113" w:type="dxa"/>
           <w:bottom w:w="0" w:type="dxa"/>
           <w:right w:w="108" w:type="dxa"/>
         </w:tblCellMar>
@@ -3636,19 +3720,19 @@
             <wp:effectExtent l="0" t="0" r="0" b="0"/>
             <wp:wrapTight wrapText="bothSides">
               <wp:wrapPolygon edited="0">
-                <wp:start x="6763" y="0"/>
-                <wp:lineTo x="3627" y="1854"/>
-                <wp:lineTo x="-146" y="7433"/>
-                <wp:lineTo x="-146" y="14261"/>
-                <wp:lineTo x="4252" y="20470"/>
-                <wp:lineTo x="6763" y="21087"/>
-                <wp:lineTo x="14931" y="21087"/>
-                <wp:lineTo x="17442" y="20470"/>
-                <wp:lineTo x="21215" y="14261"/>
-                <wp:lineTo x="21215" y="6814"/>
-                <wp:lineTo x="18079" y="2473"/>
-                <wp:lineTo x="14306" y="0"/>
-                <wp:lineTo x="6763" y="0"/>
+                <wp:start x="6666" y="0"/>
+                <wp:lineTo x="3506" y="1832"/>
+                <wp:lineTo x="-290" y="7375"/>
+                <wp:lineTo x="-290" y="14167"/>
+                <wp:lineTo x="4131" y="20329"/>
+                <wp:lineTo x="6666" y="20947"/>
+                <wp:lineTo x="14884" y="20947"/>
+                <wp:lineTo x="17407" y="20329"/>
+                <wp:lineTo x="21203" y="14167"/>
+                <wp:lineTo x="21203" y="6768"/>
+                <wp:lineTo x="18055" y="2449"/>
+                <wp:lineTo x="14259" y="0"/>
+                <wp:lineTo x="6666" y="0"/>
               </wp:wrapPolygon>
             </wp:wrapTight>
             <wp:docPr id="2" name="Picture 2" descr="http://www.ictiee.org/img/bmsce.png"/>
@@ -3961,7 +4045,7 @@
           <w:color w:val="333333"/>
         </w:rPr>
         <w:drawing>
-          <wp:inline distT="0" distB="8255" distL="0" distR="8255">
+          <wp:inline distT="0" distB="0" distL="0" distR="0">
             <wp:extent cx="658495" cy="658495"/>
             <wp:effectExtent l="0" t="0" r="0" b="0"/>
             <wp:docPr id="3" name="Picture 4" descr=""/>
@@ -4922,6 +5006,8 @@
       </w:pPr>
       <w:rPr>
         <w:rFonts w:ascii="Symbol" w:hAnsi="Symbol" w:cs="Symbol" w:hint="default"/>
+        <w:sz w:val="23"/>
+        <w:rFonts w:cs="Symbol"/>
       </w:rPr>
     </w:lvl>
     <w:lvl w:ilvl="1">
@@ -4947,6 +5033,7 @@
       </w:pPr>
       <w:rPr>
         <w:rFonts w:ascii="Wingdings" w:hAnsi="Wingdings" w:cs="Wingdings" w:hint="default"/>
+        <w:rFonts w:cs="Wingdings"/>
       </w:rPr>
     </w:lvl>
     <w:lvl w:ilvl="3">
@@ -4959,6 +5046,8 @@
       </w:pPr>
       <w:rPr>
         <w:rFonts w:ascii="Symbol" w:hAnsi="Symbol" w:cs="Symbol" w:hint="default"/>
+        <w:sz w:val="23"/>
+        <w:rFonts w:cs="Symbol"/>
       </w:rPr>
     </w:lvl>
     <w:lvl w:ilvl="4">
@@ -4984,6 +5073,7 @@
       </w:pPr>
       <w:rPr>
         <w:rFonts w:ascii="Wingdings" w:hAnsi="Wingdings" w:cs="Wingdings" w:hint="default"/>
+        <w:rFonts w:cs="Wingdings"/>
       </w:rPr>
     </w:lvl>
     <w:lvl w:ilvl="6">
@@ -4996,6 +5086,8 @@
       </w:pPr>
       <w:rPr>
         <w:rFonts w:ascii="Symbol" w:hAnsi="Symbol" w:cs="Symbol" w:hint="default"/>
+        <w:sz w:val="23"/>
+        <w:rFonts w:cs="Symbol"/>
       </w:rPr>
     </w:lvl>
     <w:lvl w:ilvl="7">
@@ -5021,6 +5113,7 @@
       </w:pPr>
       <w:rPr>
         <w:rFonts w:ascii="Wingdings" w:hAnsi="Wingdings" w:cs="Wingdings" w:hint="default"/>
+        <w:rFonts w:cs="Wingdings"/>
       </w:rPr>
     </w:lvl>
   </w:abstractNum>
@@ -5247,7 +5340,6 @@
     <w:rPrDefault>
       <w:rPr>
         <w:rFonts w:ascii="Calibri" w:hAnsi="Calibri" w:eastAsia="Calibri" w:cs="" w:asciiTheme="minorHAnsi" w:cstheme="minorBidi" w:eastAsiaTheme="minorHAnsi" w:hAnsiTheme="minorHAnsi"/>
-        <w:sz w:val="22"/>
         <w:szCs w:val="22"/>
         <w:lang w:val="en-US" w:eastAsia="en-US" w:bidi="ar-SA"/>
       </w:rPr>
@@ -5409,7 +5501,7 @@
     </w:pPr>
     <w:rPr>
       <w:rFonts w:ascii="Calibri" w:hAnsi="Calibri" w:eastAsia="Calibri" w:cs="" w:asciiTheme="minorHAnsi" w:cstheme="minorBidi" w:eastAsiaTheme="minorHAnsi" w:hAnsiTheme="minorHAnsi"/>
-      <w:color w:val="auto"/>
+      <w:color w:val="00000A"/>
       <w:sz w:val="22"/>
       <w:szCs w:val="22"/>
       <w:lang w:val="en-US" w:eastAsia="en-US" w:bidi="ar-SA"/>
@@ -5488,6 +5580,28 @@
     <w:qFormat/>
     <w:rPr>
       <w:rFonts w:cs="Courier New"/>
+    </w:rPr>
+  </w:style>
+  <w:style w:type="character" w:styleId="ListLabel3">
+    <w:name w:val="ListLabel 3"/>
+    <w:qFormat/>
+    <w:rPr>
+      <w:rFonts w:ascii="Times New Roman" w:hAnsi="Times New Roman" w:cs="Symbol"/>
+      <w:sz w:val="23"/>
+    </w:rPr>
+  </w:style>
+  <w:style w:type="character" w:styleId="ListLabel4">
+    <w:name w:val="ListLabel 4"/>
+    <w:qFormat/>
+    <w:rPr>
+      <w:rFonts w:cs="Courier New"/>
+    </w:rPr>
+  </w:style>
+  <w:style w:type="character" w:styleId="ListLabel5">
+    <w:name w:val="ListLabel 5"/>
+    <w:qFormat/>
+    <w:rPr>
+      <w:rFonts w:cs="Wingdings"/>
     </w:rPr>
   </w:style>
   <w:style w:type="paragraph" w:styleId="Heading">
@@ -5572,7 +5686,7 @@
       <w:jc w:val="left"/>
     </w:pPr>
     <w:rPr>
-      <w:rFonts w:ascii="Times New Roman" w:hAnsi="Times New Roman" w:cs="Times New Roman" w:eastAsia="Calibri"/>
+      <w:rFonts w:ascii="Times New Roman" w:hAnsi="Times New Roman" w:eastAsia="Calibri" w:cs="Times New Roman"/>
       <w:color w:val="000000"/>
       <w:sz w:val="24"/>
       <w:szCs w:val="24"/>

</xml_diff>